<commit_message>
Training Deviation Log 출력 / 수료증 출력 / 한글깨짐 해결 / 20201-02-09
</commit_message>
<xml_diff>
--- a/src/main/resources/com/cauh/iso/xdocreport/ISO_14155_Training_Certificate_01.docx
+++ b/src/main/resources/com/cauh/iso/xdocreport/ISO_14155_Training_Certificate_01.docx
@@ -1,6 +1,6 @@
 
 <file path=word/document.xml><?xml version="1.0" encoding="utf-8"?>
-<w:document xmlns:wpc="http://schemas.microsoft.com/office/word/2010/wordprocessingCanvas" xmlns:cx="http://schemas.microsoft.com/office/drawing/2014/chartex" xmlns:mc="http://schemas.openxmlformats.org/markup-compatibility/2006" xmlns:o="urn:schemas-microsoft-com:office:office" xmlns:r="http://schemas.openxmlformats.org/officeDocument/2006/relationships" xmlns:m="http://schemas.openxmlformats.org/officeDocument/2006/math" xmlns:v="urn:schemas-microsoft-com:vml" xmlns:wp14="http://schemas.microsoft.com/office/word/2010/wordprocessingDrawing" xmlns:wp="http://schemas.openxmlformats.org/drawingml/2006/wordprocessingDrawing" xmlns:w10="urn:schemas-microsoft-com:office:word" xmlns:w="http://schemas.openxmlformats.org/wordprocessingml/2006/main" xmlns:w14="http://schemas.microsoft.com/office/word/2010/wordml" xmlns:w15="http://schemas.microsoft.com/office/word/2012/wordml" xmlns:w16se="http://schemas.microsoft.com/office/word/2015/wordml/symex" xmlns:wpg="http://schemas.microsoft.com/office/word/2010/wordprocessingGroup" xmlns:wpi="http://schemas.microsoft.com/office/word/2010/wordprocessingInk" xmlns:wne="http://schemas.microsoft.com/office/word/2006/wordml" xmlns:wps="http://schemas.microsoft.com/office/word/2010/wordprocessingShape" mc:Ignorable="w14 w15 w16se wp14">
+<w:document xmlns:wpc="http://schemas.microsoft.com/office/word/2010/wordprocessingCanvas" xmlns:cx="http://schemas.microsoft.com/office/drawing/2014/chartex" xmlns:cx1="http://schemas.microsoft.com/office/drawing/2015/9/8/chartex" xmlns:cx2="http://schemas.microsoft.com/office/drawing/2015/10/21/chartex" xmlns:cx3="http://schemas.microsoft.com/office/drawing/2016/5/9/chartex" xmlns:cx4="http://schemas.microsoft.com/office/drawing/2016/5/10/chartex" xmlns:cx5="http://schemas.microsoft.com/office/drawing/2016/5/11/chartex" xmlns:cx6="http://schemas.microsoft.com/office/drawing/2016/5/12/chartex" xmlns:cx7="http://schemas.microsoft.com/office/drawing/2016/5/13/chartex" xmlns:cx8="http://schemas.microsoft.com/office/drawing/2016/5/14/chartex" xmlns:mc="http://schemas.openxmlformats.org/markup-compatibility/2006" xmlns:aink="http://schemas.microsoft.com/office/drawing/2016/ink" xmlns:am3d="http://schemas.microsoft.com/office/drawing/2017/model3d" xmlns:o="urn:schemas-microsoft-com:office:office" xmlns:r="http://schemas.openxmlformats.org/officeDocument/2006/relationships" xmlns:m="http://schemas.openxmlformats.org/officeDocument/2006/math" xmlns:v="urn:schemas-microsoft-com:vml" xmlns:wp14="http://schemas.microsoft.com/office/word/2010/wordprocessingDrawing" xmlns:wp="http://schemas.openxmlformats.org/drawingml/2006/wordprocessingDrawing" xmlns:w10="urn:schemas-microsoft-com:office:word" xmlns:w="http://schemas.openxmlformats.org/wordprocessingml/2006/main" xmlns:w14="http://schemas.microsoft.com/office/word/2010/wordml" xmlns:w15="http://schemas.microsoft.com/office/word/2012/wordml" xmlns:w16cex="http://schemas.microsoft.com/office/word/2018/wordml/cex" xmlns:w16cid="http://schemas.microsoft.com/office/word/2016/wordml/cid" xmlns:w16="http://schemas.microsoft.com/office/word/2018/wordml" xmlns:w16se="http://schemas.microsoft.com/office/word/2015/wordml/symex" xmlns:wpg="http://schemas.microsoft.com/office/word/2010/wordprocessingGroup" xmlns:wpi="http://schemas.microsoft.com/office/word/2010/wordprocessingInk" xmlns:wne="http://schemas.microsoft.com/office/word/2006/wordml" xmlns:wps="http://schemas.microsoft.com/office/word/2010/wordprocessingShape" mc:Ignorable="w14 w15 w16se w16cid w16 w16cex wp14">
   <w:body>
     <w:tbl>
       <w:tblPr>
@@ -291,15 +291,6 @@
                 <w:lang w:eastAsia="ko-KR"/>
               </w:rPr>
             </w:pPr>
-            <w:r>
-              <w:rPr>
-                <w:rFonts w:ascii="한컴바탕" w:eastAsia="굴림" w:hAnsi="굴림" w:cs="굴림" w:hint="eastAsia"/>
-                <w:color w:val="000000"/>
-                <w:sz w:val="20"/>
-                <w:lang w:eastAsia="ko-KR"/>
-              </w:rPr>
-              <w:t>f</w:t>
-            </w:r>
           </w:p>
         </w:tc>
       </w:tr>
@@ -479,16 +470,7 @@
               </w:rPr>
               <w:t>Affiliation/Department:</w:t>
             </w:r>
-          </w:p>
-          <w:p>
-            <w:pPr>
-              <w:widowControl w:val="0"/>
-              <w:wordWrap w:val="0"/>
-              <w:autoSpaceDE w:val="0"/>
-              <w:autoSpaceDN w:val="0"/>
-              <w:spacing w:after="0" w:line="336" w:lineRule="auto"/>
-              <w:jc w:val="both"/>
-              <w:textAlignment w:val="baseline"/>
+            <w:r>
               <w:rPr>
                 <w:b/>
                 <w:color w:val="000000"/>
@@ -496,7 +478,10 @@
                 <w:szCs w:val="24"/>
                 <w:lang w:eastAsia="ko-KR"/>
               </w:rPr>
-            </w:pPr>
+              <w:t xml:space="preserve"> &lt;&lt;[</w:t>
+            </w:r>
+            <w:proofErr w:type="spellStart"/>
+            <w:proofErr w:type="gramStart"/>
             <w:r>
               <w:rPr>
                 <w:b/>
@@ -505,7 +490,39 @@
                 <w:szCs w:val="24"/>
                 <w:lang w:eastAsia="ko-KR"/>
               </w:rPr>
-              <w:t>Date of Birth:</w:t>
+              <w:t>getAffiliationDepartment</w:t>
+            </w:r>
+            <w:proofErr w:type="spellEnd"/>
+            <w:r>
+              <w:rPr>
+                <w:b/>
+                <w:color w:val="000000"/>
+                <w:spacing w:val="20"/>
+                <w:szCs w:val="24"/>
+                <w:lang w:eastAsia="ko-KR"/>
+              </w:rPr>
+              <w:t>(</w:t>
+            </w:r>
+            <w:proofErr w:type="gramEnd"/>
+            <w:r>
+              <w:rPr>
+                <w:b/>
+                <w:color w:val="000000"/>
+                <w:spacing w:val="20"/>
+                <w:szCs w:val="24"/>
+                <w:lang w:eastAsia="ko-KR"/>
+              </w:rPr>
+              <w:t>)</w:t>
+            </w:r>
+            <w:r>
+              <w:rPr>
+                <w:b/>
+                <w:color w:val="000000"/>
+                <w:spacing w:val="20"/>
+                <w:szCs w:val="24"/>
+                <w:lang w:eastAsia="ko-KR"/>
+              </w:rPr>
+              <w:t>]&gt;&gt;</w:t>
             </w:r>
           </w:p>
           <w:p>
@@ -520,6 +537,7 @@
               <w:rPr>
                 <w:b/>
                 <w:color w:val="000000"/>
+                <w:spacing w:val="20"/>
                 <w:szCs w:val="24"/>
                 <w:lang w:eastAsia="ko-KR"/>
               </w:rPr>
@@ -532,16 +550,61 @@
                 <w:szCs w:val="24"/>
                 <w:lang w:eastAsia="ko-KR"/>
               </w:rPr>
-              <w:t>Name</w:t>
+              <w:t>Date of Birth:</w:t>
             </w:r>
             <w:r>
               <w:rPr>
                 <w:b/>
                 <w:color w:val="000000"/>
+                <w:spacing w:val="20"/>
                 <w:szCs w:val="24"/>
                 <w:lang w:eastAsia="ko-KR"/>
               </w:rPr>
-              <w:t xml:space="preserve">: </w:t>
+              <w:t xml:space="preserve"> &lt;&lt;[</w:t>
+            </w:r>
+            <w:proofErr w:type="spellStart"/>
+            <w:proofErr w:type="gramStart"/>
+            <w:r>
+              <w:rPr>
+                <w:b/>
+                <w:color w:val="000000"/>
+                <w:spacing w:val="20"/>
+                <w:szCs w:val="24"/>
+                <w:lang w:eastAsia="ko-KR"/>
+              </w:rPr>
+              <w:t>getDateOfBirth</w:t>
+            </w:r>
+            <w:proofErr w:type="spellEnd"/>
+            <w:r>
+              <w:rPr>
+                <w:b/>
+                <w:color w:val="000000"/>
+                <w:spacing w:val="20"/>
+                <w:szCs w:val="24"/>
+                <w:lang w:eastAsia="ko-KR"/>
+              </w:rPr>
+              <w:t>(</w:t>
+            </w:r>
+            <w:proofErr w:type="gramEnd"/>
+            <w:r>
+              <w:rPr>
+                <w:b/>
+                <w:color w:val="000000"/>
+                <w:spacing w:val="20"/>
+                <w:szCs w:val="24"/>
+                <w:lang w:eastAsia="ko-KR"/>
+              </w:rPr>
+              <w:t>)</w:t>
+            </w:r>
+            <w:r>
+              <w:rPr>
+                <w:b/>
+                <w:color w:val="000000"/>
+                <w:spacing w:val="20"/>
+                <w:szCs w:val="24"/>
+                <w:lang w:eastAsia="ko-KR"/>
+              </w:rPr>
+              <w:t>]&gt;&gt;</w:t>
             </w:r>
           </w:p>
           <w:p>
@@ -564,10 +627,11 @@
               <w:rPr>
                 <w:b/>
                 <w:color w:val="000000"/>
+                <w:spacing w:val="20"/>
                 <w:szCs w:val="24"/>
                 <w:lang w:eastAsia="ko-KR"/>
               </w:rPr>
-              <w:t xml:space="preserve">Certificate No.: CAUH-ISO 14155 </w:t>
+              <w:t>Name</w:t>
             </w:r>
             <w:r>
               <w:rPr>
@@ -576,16 +640,122 @@
                 <w:szCs w:val="24"/>
                 <w:lang w:eastAsia="ko-KR"/>
               </w:rPr>
-              <w:t>GCP-</w:t>
+              <w:t xml:space="preserve">: </w:t>
             </w:r>
             <w:r>
               <w:rPr>
                 <w:b/>
-                <w:color w:val="0000FF"/>
+                <w:color w:val="000000"/>
                 <w:szCs w:val="24"/>
-                <w:lang w:eastAsia="ko-KR" w:bidi="bn-IN"/>
-              </w:rPr>
-              <w:t>YYYY-001</w:t>
+                <w:lang w:eastAsia="ko-KR"/>
+              </w:rPr>
+              <w:t>&lt;&lt;[</w:t>
+            </w:r>
+            <w:proofErr w:type="spellStart"/>
+            <w:proofErr w:type="gramStart"/>
+            <w:r>
+              <w:rPr>
+                <w:b/>
+                <w:color w:val="000000"/>
+                <w:szCs w:val="24"/>
+                <w:lang w:eastAsia="ko-KR"/>
+              </w:rPr>
+              <w:t>getName</w:t>
+            </w:r>
+            <w:proofErr w:type="spellEnd"/>
+            <w:r>
+              <w:rPr>
+                <w:b/>
+                <w:color w:val="000000"/>
+                <w:szCs w:val="24"/>
+                <w:lang w:eastAsia="ko-KR"/>
+              </w:rPr>
+              <w:t>(</w:t>
+            </w:r>
+            <w:proofErr w:type="gramEnd"/>
+            <w:r>
+              <w:rPr>
+                <w:b/>
+                <w:color w:val="000000"/>
+                <w:szCs w:val="24"/>
+                <w:lang w:eastAsia="ko-KR"/>
+              </w:rPr>
+              <w:t>)]&gt;&gt;</w:t>
+            </w:r>
+          </w:p>
+          <w:p>
+            <w:pPr>
+              <w:widowControl w:val="0"/>
+              <w:wordWrap w:val="0"/>
+              <w:autoSpaceDE w:val="0"/>
+              <w:autoSpaceDN w:val="0"/>
+              <w:spacing w:after="0" w:line="336" w:lineRule="auto"/>
+              <w:jc w:val="both"/>
+              <w:textAlignment w:val="baseline"/>
+              <w:rPr>
+                <w:b/>
+                <w:color w:val="000000"/>
+                <w:szCs w:val="24"/>
+                <w:lang w:eastAsia="ko-KR"/>
+              </w:rPr>
+            </w:pPr>
+            <w:r>
+              <w:rPr>
+                <w:b/>
+                <w:color w:val="000000"/>
+                <w:szCs w:val="24"/>
+                <w:lang w:eastAsia="ko-KR"/>
+              </w:rPr>
+              <w:t>Certificate No.:</w:t>
+            </w:r>
+            <w:r>
+              <w:rPr>
+                <w:b/>
+                <w:color w:val="000000"/>
+                <w:szCs w:val="24"/>
+                <w:lang w:eastAsia="ko-KR"/>
+              </w:rPr>
+              <w:t xml:space="preserve"> &lt;&lt;[</w:t>
+            </w:r>
+            <w:proofErr w:type="spellStart"/>
+            <w:proofErr w:type="gramStart"/>
+            <w:r>
+              <w:rPr>
+                <w:b/>
+                <w:color w:val="000000"/>
+                <w:szCs w:val="24"/>
+                <w:lang w:eastAsia="ko-KR"/>
+              </w:rPr>
+              <w:t>getCertificateNo</w:t>
+            </w:r>
+            <w:proofErr w:type="spellEnd"/>
+            <w:r>
+              <w:rPr>
+                <w:b/>
+                <w:color w:val="000000"/>
+                <w:szCs w:val="24"/>
+                <w:lang w:eastAsia="ko-KR"/>
+              </w:rPr>
+              <w:t>(</w:t>
+            </w:r>
+            <w:proofErr w:type="gramEnd"/>
+            <w:r>
+              <w:rPr>
+                <w:b/>
+                <w:color w:val="000000"/>
+                <w:szCs w:val="24"/>
+                <w:lang w:eastAsia="ko-KR"/>
+              </w:rPr>
+              <w:t>)</w:t>
+            </w:r>
+            <w:r>
+              <w:rPr>
+                <w:b/>
+                <w:color w:val="000000"/>
+                <w:szCs w:val="24"/>
+                <w:lang w:eastAsia="ko-KR"/>
+              </w:rPr>
+              <w:t>]&gt;&gt;</w:t>
             </w:r>
           </w:p>
           <w:p>
@@ -669,34 +839,7 @@
                 <w:szCs w:val="32"/>
                 <w:lang w:eastAsia="ko-KR" w:bidi="bn-IN"/>
               </w:rPr>
-              <w:t xml:space="preserve">[Name] </w:t>
-            </w:r>
-            <w:r>
-              <w:rPr>
-                <w:color w:val="000000"/>
-                <w:sz w:val="32"/>
-                <w:szCs w:val="32"/>
-                <w:lang w:eastAsia="ko-KR"/>
-              </w:rPr>
-              <w:t>successfully comple</w:t>
-            </w:r>
-            <w:r>
-              <w:rPr>
-                <w:color w:val="000000"/>
-                <w:sz w:val="32"/>
-                <w:szCs w:val="32"/>
-                <w:lang w:eastAsia="ko-KR"/>
-              </w:rPr>
-              <w:t>ted ISO 14155:2020 training</w:t>
-            </w:r>
-            <w:r>
-              <w:rPr>
-                <w:color w:val="000000"/>
-                <w:sz w:val="32"/>
-                <w:szCs w:val="32"/>
-                <w:lang w:eastAsia="ko-KR"/>
-              </w:rPr>
-              <w:t xml:space="preserve"> on </w:t>
+              <w:t>[</w:t>
             </w:r>
             <w:r>
               <w:rPr>
@@ -706,7 +849,130 @@
                 <w:szCs w:val="32"/>
                 <w:lang w:eastAsia="ko-KR" w:bidi="bn-IN"/>
               </w:rPr>
-              <w:t>DD-MMM-YYYY.</w:t>
+              <w:t>&lt;&lt;[</w:t>
+            </w:r>
+            <w:proofErr w:type="spellStart"/>
+            <w:proofErr w:type="gramStart"/>
+            <w:r>
+              <w:rPr>
+                <w:b/>
+                <w:color w:val="0000FF"/>
+                <w:sz w:val="32"/>
+                <w:szCs w:val="32"/>
+                <w:lang w:eastAsia="ko-KR" w:bidi="bn-IN"/>
+              </w:rPr>
+              <w:t>getName</w:t>
+            </w:r>
+            <w:proofErr w:type="spellEnd"/>
+            <w:r>
+              <w:rPr>
+                <w:b/>
+                <w:color w:val="0000FF"/>
+                <w:sz w:val="32"/>
+                <w:szCs w:val="32"/>
+                <w:lang w:eastAsia="ko-KR" w:bidi="bn-IN"/>
+              </w:rPr>
+              <w:t>(</w:t>
+            </w:r>
+            <w:proofErr w:type="gramEnd"/>
+            <w:r>
+              <w:rPr>
+                <w:b/>
+                <w:color w:val="0000FF"/>
+                <w:sz w:val="32"/>
+                <w:szCs w:val="32"/>
+                <w:lang w:eastAsia="ko-KR" w:bidi="bn-IN"/>
+              </w:rPr>
+              <w:t>)]&gt;&gt;</w:t>
+            </w:r>
+            <w:r>
+              <w:rPr>
+                <w:b/>
+                <w:color w:val="0000FF"/>
+                <w:sz w:val="32"/>
+                <w:szCs w:val="32"/>
+                <w:lang w:eastAsia="ko-KR" w:bidi="bn-IN"/>
+              </w:rPr>
+              <w:t xml:space="preserve">] </w:t>
+            </w:r>
+            <w:r>
+              <w:rPr>
+                <w:color w:val="000000"/>
+                <w:sz w:val="32"/>
+                <w:szCs w:val="32"/>
+                <w:lang w:eastAsia="ko-KR"/>
+              </w:rPr>
+              <w:t>successfully comple</w:t>
+            </w:r>
+            <w:r>
+              <w:rPr>
+                <w:color w:val="000000"/>
+                <w:sz w:val="32"/>
+                <w:szCs w:val="32"/>
+                <w:lang w:eastAsia="ko-KR"/>
+              </w:rPr>
+              <w:t>ted ISO 14155:2020 training</w:t>
+            </w:r>
+            <w:r>
+              <w:rPr>
+                <w:color w:val="000000"/>
+                <w:sz w:val="32"/>
+                <w:szCs w:val="32"/>
+                <w:lang w:eastAsia="ko-KR"/>
+              </w:rPr>
+              <w:t xml:space="preserve"> on </w:t>
+            </w:r>
+            <w:r>
+              <w:rPr>
+                <w:b/>
+                <w:color w:val="0000FF"/>
+                <w:sz w:val="32"/>
+                <w:szCs w:val="32"/>
+                <w:lang w:eastAsia="ko-KR" w:bidi="bn-IN"/>
+              </w:rPr>
+              <w:t>&lt;&lt;[</w:t>
+            </w:r>
+            <w:proofErr w:type="spellStart"/>
+            <w:r>
+              <w:rPr>
+                <w:b/>
+                <w:color w:val="0000FF"/>
+                <w:sz w:val="32"/>
+                <w:szCs w:val="32"/>
+                <w:lang w:eastAsia="ko-KR" w:bidi="bn-IN"/>
+              </w:rPr>
+              <w:t>getCompletionDate</w:t>
+            </w:r>
+            <w:proofErr w:type="spellEnd"/>
+            <w:r>
+              <w:rPr>
+                <w:b/>
+                <w:color w:val="0000FF"/>
+                <w:sz w:val="32"/>
+                <w:szCs w:val="32"/>
+                <w:lang w:eastAsia="ko-KR" w:bidi="bn-IN"/>
+              </w:rPr>
+              <w:t>()</w:t>
+            </w:r>
+            <w:r>
+              <w:rPr>
+                <w:b/>
+                <w:color w:val="0000FF"/>
+                <w:sz w:val="32"/>
+                <w:szCs w:val="32"/>
+                <w:lang w:eastAsia="ko-KR" w:bidi="bn-IN"/>
+              </w:rPr>
+              <w:t>]&gt;&gt;</w:t>
+            </w:r>
+            <w:r>
+              <w:rPr>
+                <w:b/>
+                <w:color w:val="0000FF"/>
+                <w:sz w:val="32"/>
+                <w:szCs w:val="32"/>
+                <w:lang w:eastAsia="ko-KR" w:bidi="bn-IN"/>
+              </w:rPr>
+              <w:t>.</w:t>
             </w:r>
           </w:p>
           <w:p>
@@ -892,181 +1158,71 @@
                 <w:lang w:eastAsia="ko-KR"/>
               </w:rPr>
             </w:pPr>
-          </w:p>
-          <w:p>
-            <w:pPr>
-              <w:widowControl w:val="0"/>
-              <w:autoSpaceDE w:val="0"/>
-              <w:autoSpaceDN w:val="0"/>
-              <w:spacing w:after="0"/>
-              <w:jc w:val="center"/>
-              <w:textAlignment w:val="baseline"/>
-              <w:rPr>
-                <w:color w:val="000000"/>
-                <w:sz w:val="20"/>
-                <w:lang w:eastAsia="ko-KR"/>
-              </w:rPr>
-            </w:pPr>
-          </w:p>
-          <w:p>
-            <w:pPr>
-              <w:widowControl w:val="0"/>
-              <w:autoSpaceDE w:val="0"/>
-              <w:autoSpaceDN w:val="0"/>
-              <w:spacing w:after="0"/>
-              <w:jc w:val="center"/>
-              <w:textAlignment w:val="baseline"/>
-              <w:rPr>
-                <w:color w:val="000000"/>
-                <w:sz w:val="20"/>
-                <w:lang w:eastAsia="ko-KR"/>
-              </w:rPr>
-            </w:pPr>
             <w:r>
               <w:rPr>
-                <w:b/>
+                <w:rFonts w:eastAsia="맑은 고딕"/>
+                <w:i/>
+                <w:iCs/>
                 <w:noProof/>
-                <w:color w:val="0000FF"/>
-                <w:sz w:val="44"/>
-                <w:szCs w:val="44"/>
                 <w:lang w:eastAsia="ko-KR"/>
               </w:rPr>
               <mc:AlternateContent>
                 <mc:Choice Requires="wps">
                   <w:drawing>
-                    <wp:anchor distT="0" distB="0" distL="114300" distR="114300" simplePos="0" relativeHeight="251660288" behindDoc="0" locked="0" layoutInCell="1" allowOverlap="1" wp14:anchorId="3F11C6D5" wp14:editId="3DA93FC4">
+                    <wp:anchor distT="0" distB="0" distL="114300" distR="114300" simplePos="0" relativeHeight="251664384" behindDoc="0" locked="0" layoutInCell="1" allowOverlap="1" wp14:anchorId="6C9E13CC" wp14:editId="3D9CC036">
                       <wp:simplePos x="0" y="0"/>
-                      <wp:positionH relativeFrom="column">
-                        <wp:posOffset>4874895</wp:posOffset>
+                      <wp:positionH relativeFrom="margin">
+                        <wp:posOffset>4917440</wp:posOffset>
                       </wp:positionH>
                       <wp:positionV relativeFrom="paragraph">
-                        <wp:posOffset>150495</wp:posOffset>
+                        <wp:posOffset>88265</wp:posOffset>
                       </wp:positionV>
-                      <wp:extent cx="1104900" cy="695960"/>
-                      <wp:effectExtent l="0" t="0" r="19050" b="27940"/>
+                      <wp:extent cx="1104900" cy="694690"/>
+                      <wp:effectExtent l="0" t="0" r="0" b="0"/>
                       <wp:wrapNone/>
-                      <wp:docPr id="5" name="직사각형 5"/>
+                      <wp:docPr id="6" name="Text Box 6"/>
                       <wp:cNvGraphicFramePr/>
                       <a:graphic xmlns:a="http://schemas.openxmlformats.org/drawingml/2006/main">
                         <a:graphicData uri="http://schemas.microsoft.com/office/word/2010/wordprocessingShape">
                           <wps:wsp>
-                            <wps:cNvSpPr/>
+                            <wps:cNvSpPr txBox="1"/>
                             <wps:spPr>
                               <a:xfrm>
                                 <a:off x="0" y="0"/>
-                                <a:ext cx="1104900" cy="695960"/>
+                                <a:ext cx="1104900" cy="694690"/>
                               </a:xfrm>
                               <a:prstGeom prst="rect">
                                 <a:avLst/>
                               </a:prstGeom>
+                              <a:noFill/>
+                              <a:ln w="6350">
+                                <a:noFill/>
+                              </a:ln>
+                              <a:effectLst/>
                             </wps:spPr>
-                            <wps:style>
-                              <a:lnRef idx="2">
-                                <a:schemeClr val="accent3"/>
-                              </a:lnRef>
-                              <a:fillRef idx="1">
-                                <a:schemeClr val="lt1"/>
-                              </a:fillRef>
-                              <a:effectRef idx="0">
-                                <a:schemeClr val="accent3"/>
-                              </a:effectRef>
-                              <a:fontRef idx="minor">
-                                <a:schemeClr val="dk1"/>
-                              </a:fontRef>
-                            </wps:style>
                             <wps:txbx>
                               <w:txbxContent>
                                 <w:p>
-                                  <w:pPr>
-                                    <w:jc w:val="center"/>
-                                    <w:rPr>
-                                      <w:b/>
-                                      <w:color w:val="0000FF"/>
-                                      <w:szCs w:val="24"/>
-                                      <w:lang w:eastAsia="ko-KR" w:bidi="bn-IN"/>
-                                    </w:rPr>
-                                  </w:pPr>
                                   <w:r>
-                                    <w:rPr>
-                                      <w:rFonts w:hint="eastAsia"/>
-                                      <w:b/>
-                                      <w:color w:val="0000FF"/>
-                                      <w:szCs w:val="24"/>
-                                      <w:lang w:eastAsia="ko-KR" w:bidi="bn-IN"/>
-                                    </w:rPr>
-                                    <w:t>직</w:t>
+                                    <w:t>&lt;&lt;image [</w:t>
                                   </w:r>
+                                  <w:proofErr w:type="spellStart"/>
+                                  <w:proofErr w:type="gramStart"/>
                                   <w:r>
-                                    <w:rPr>
-                                      <w:b/>
-                                      <w:color w:val="0000FF"/>
-                                      <w:szCs w:val="24"/>
-                                      <w:lang w:eastAsia="ko-KR" w:bidi="bn-IN"/>
-                                    </w:rPr>
-                                    <w:t>인</w:t>
+                                    <w:t>getSign</w:t>
                                   </w:r>
+                                  <w:proofErr w:type="spellEnd"/>
                                   <w:r>
-                                    <w:rPr>
-                                      <w:rFonts w:hint="eastAsia"/>
-                                      <w:b/>
-                                      <w:color w:val="0000FF"/>
-                                      <w:szCs w:val="24"/>
-                                      <w:lang w:eastAsia="ko-KR" w:bidi="bn-IN"/>
-                                    </w:rPr>
-                                    <w:t xml:space="preserve"> </w:t>
+                                    <w:t>(</w:t>
                                   </w:r>
+                                  <w:proofErr w:type="gramEnd"/>
                                   <w:r>
-                                    <w:rPr>
-                                      <w:rFonts w:hint="eastAsia"/>
-                                      <w:b/>
-                                      <w:color w:val="0000FF"/>
-                                      <w:szCs w:val="24"/>
-                                      <w:lang w:eastAsia="ko-KR" w:bidi="bn-IN"/>
-                                    </w:rPr>
-                                    <w:t>또</w:t>
-                                  </w:r>
-                                  <w:r>
-                                    <w:rPr>
-                                      <w:b/>
-                                      <w:color w:val="0000FF"/>
-                                      <w:szCs w:val="24"/>
-                                      <w:lang w:eastAsia="ko-KR" w:bidi="bn-IN"/>
-                                    </w:rPr>
-                                    <w:t>는</w:t>
-                                  </w:r>
-                                  <w:r>
-                                    <w:rPr>
-                                      <w:rFonts w:hint="eastAsia"/>
-                                      <w:b/>
-                                      <w:color w:val="0000FF"/>
-                                      <w:szCs w:val="24"/>
-                                      <w:lang w:eastAsia="ko-KR" w:bidi="bn-IN"/>
-                                    </w:rPr>
-                                    <w:t xml:space="preserve"> </w:t>
-                                  </w:r>
-                                  <w:r>
-                                    <w:rPr>
-                                      <w:rFonts w:hint="eastAsia"/>
-                                      <w:b/>
-                                      <w:color w:val="0000FF"/>
-                                      <w:szCs w:val="24"/>
-                                      <w:lang w:eastAsia="ko-KR" w:bidi="bn-IN"/>
-                                    </w:rPr>
-                                    <w:t>서</w:t>
-                                  </w:r>
-                                  <w:r>
-                                    <w:rPr>
-                                      <w:b/>
-                                      <w:color w:val="0000FF"/>
-                                      <w:szCs w:val="24"/>
-                                      <w:lang w:eastAsia="ko-KR" w:bidi="bn-IN"/>
-                                    </w:rPr>
-                                    <w:t>명</w:t>
+                                    <w:t>)]&gt;&gt;</w:t>
                                   </w:r>
                                 </w:p>
                               </w:txbxContent>
                             </wps:txbx>
-                            <wps:bodyPr rot="0" spcFirstLastPara="0" vertOverflow="overflow" horzOverflow="overflow" vert="horz" wrap="square" lIns="91440" tIns="45720" rIns="91440" bIns="45720" numCol="1" spcCol="0" rtlCol="0" fromWordArt="0" anchor="ctr" anchorCtr="0" forceAA="0" compatLnSpc="1">
+                            <wps:bodyPr rot="0" spcFirstLastPara="0" vertOverflow="overflow" horzOverflow="overflow" vert="horz" wrap="square" lIns="91440" tIns="45720" rIns="91440" bIns="45720" numCol="1" spcCol="0" rtlCol="0" fromWordArt="0" anchor="t" anchorCtr="0" forceAA="0" compatLnSpc="1">
                               <a:prstTxWarp prst="textNoShape">
                                 <a:avLst/>
                               </a:prstTxWarp>
@@ -1084,103 +1240,37 @@
                     </wp:anchor>
                   </w:drawing>
                 </mc:Choice>
-                <mc:Fallback xmlns:cx1="http://schemas.microsoft.com/office/drawing/2015/9/8/chartex">
+                <mc:Fallback>
                   <w:pict>
-                    <v:rect w14:anchorId="3F11C6D5" id="직사각형 5" o:spid="_x0000_s1027" style="position:absolute;left:0;text-align:left;margin-left:383.85pt;margin-top:11.85pt;width:87pt;height:54.8pt;z-index:251660288;visibility:visible;mso-wrap-style:square;mso-width-percent:0;mso-height-percent:0;mso-wrap-distance-left:9pt;mso-wrap-distance-top:0;mso-wrap-distance-right:9pt;mso-wrap-distance-bottom:0;mso-position-horizontal:absolute;mso-position-horizontal-relative:text;mso-position-vertical:absolute;mso-position-vertical-relative:text;mso-width-percent:0;mso-height-percent:0;mso-width-relative:margin;mso-height-relative:margin;v-text-anchor:middle" o:gfxdata="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" fillcolor="white [3201]" strokecolor="#a5a5a5 [3206]" strokeweight="1pt">
+                    <v:shapetype w14:anchorId="6C9E13CC" id="_x0000_t202" coordsize="21600,21600" o:spt="202" path="m,l,21600r21600,l21600,xe">
+                      <v:stroke joinstyle="miter"/>
+                      <v:path gradientshapeok="t" o:connecttype="rect"/>
+                    </v:shapetype>
+                    <v:shape id="Text Box 6" o:spid="_x0000_s1026" type="#_x0000_t202" style="position:absolute;left:0;text-align:left;margin-left:387.2pt;margin-top:6.95pt;width:87pt;height:54.7pt;z-index:251664384;visibility:visible;mso-wrap-style:square;mso-width-percent:0;mso-height-percent:0;mso-wrap-distance-left:9pt;mso-wrap-distance-top:0;mso-wrap-distance-right:9pt;mso-wrap-distance-bottom:0;mso-position-horizontal:absolute;mso-position-horizontal-relative:margin;mso-position-vertical:absolute;mso-position-vertical-relative:text;mso-width-percent:0;mso-height-percent:0;mso-width-relative:margin;mso-height-relative:margin;v-text-anchor:top" o:gfxdata="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" filled="f" stroked="f" strokeweight=".5pt">
                       <v:textbox>
                         <w:txbxContent>
                           <w:p>
-                            <w:pPr>
-                              <w:jc w:val="center"/>
-                              <w:rPr>
-                                <w:rFonts w:hint="eastAsia"/>
-                                <w:b/>
-                                <w:color w:val="0000FF"/>
-                                <w:szCs w:val="24"/>
-                                <w:lang w:eastAsia="ko-KR" w:bidi="bn-IN"/>
-                              </w:rPr>
-                            </w:pPr>
                             <w:r>
-                              <w:rPr>
-                                <w:rFonts w:hint="eastAsia"/>
-                                <w:b/>
-                                <w:color w:val="0000FF"/>
-                                <w:szCs w:val="24"/>
-                                <w:lang w:eastAsia="ko-KR" w:bidi="bn-IN"/>
-                              </w:rPr>
-                              <w:t>직</w:t>
+                              <w:t>&lt;&lt;image [</w:t>
                             </w:r>
+                            <w:proofErr w:type="spellStart"/>
+                            <w:proofErr w:type="gramStart"/>
                             <w:r>
-                              <w:rPr>
-                                <w:b/>
-                                <w:color w:val="0000FF"/>
-                                <w:szCs w:val="24"/>
-                                <w:lang w:eastAsia="ko-KR" w:bidi="bn-IN"/>
-                              </w:rPr>
-                              <w:t>인</w:t>
+                              <w:t>getSign</w:t>
                             </w:r>
+                            <w:proofErr w:type="spellEnd"/>
                             <w:r>
-                              <w:rPr>
-                                <w:rFonts w:hint="eastAsia"/>
-                                <w:b/>
-                                <w:color w:val="0000FF"/>
-                                <w:szCs w:val="24"/>
-                                <w:lang w:eastAsia="ko-KR" w:bidi="bn-IN"/>
-                              </w:rPr>
-                              <w:t xml:space="preserve"> </w:t>
+                              <w:t>(</w:t>
                             </w:r>
+                            <w:proofErr w:type="gramEnd"/>
                             <w:r>
-                              <w:rPr>
-                                <w:rFonts w:hint="eastAsia"/>
-                                <w:b/>
-                                <w:color w:val="0000FF"/>
-                                <w:szCs w:val="24"/>
-                                <w:lang w:eastAsia="ko-KR" w:bidi="bn-IN"/>
-                              </w:rPr>
-                              <w:t>또</w:t>
-                            </w:r>
-                            <w:r>
-                              <w:rPr>
-                                <w:b/>
-                                <w:color w:val="0000FF"/>
-                                <w:szCs w:val="24"/>
-                                <w:lang w:eastAsia="ko-KR" w:bidi="bn-IN"/>
-                              </w:rPr>
-                              <w:t>는</w:t>
-                            </w:r>
-                            <w:r>
-                              <w:rPr>
-                                <w:rFonts w:hint="eastAsia"/>
-                                <w:b/>
-                                <w:color w:val="0000FF"/>
-                                <w:szCs w:val="24"/>
-                                <w:lang w:eastAsia="ko-KR" w:bidi="bn-IN"/>
-                              </w:rPr>
-                              <w:t xml:space="preserve"> </w:t>
-                            </w:r>
-                            <w:r>
-                              <w:rPr>
-                                <w:rFonts w:hint="eastAsia"/>
-                                <w:b/>
-                                <w:color w:val="0000FF"/>
-                                <w:szCs w:val="24"/>
-                                <w:lang w:eastAsia="ko-KR" w:bidi="bn-IN"/>
-                              </w:rPr>
-                              <w:t>서</w:t>
-                            </w:r>
-                            <w:r>
-                              <w:rPr>
-                                <w:b/>
-                                <w:color w:val="0000FF"/>
-                                <w:szCs w:val="24"/>
-                                <w:lang w:eastAsia="ko-KR" w:bidi="bn-IN"/>
-                              </w:rPr>
-                              <w:t>명</w:t>
+                              <w:t>)]&gt;&gt;</w:t>
                             </w:r>
                           </w:p>
                         </w:txbxContent>
                       </v:textbox>
-                    </v:rect>
+                      <w10:wrap anchorx="margin"/>
+                    </v:shape>
                   </w:pict>
                 </mc:Fallback>
               </mc:AlternateContent>
@@ -1210,29 +1300,7 @@
                 <w:szCs w:val="44"/>
                 <w:lang w:eastAsia="ko-KR" w:bidi="bn-IN"/>
               </w:rPr>
-              <w:t>Chung-</w:t>
-            </w:r>
-            <w:proofErr w:type="spellStart"/>
-            <w:r>
-              <w:rPr>
-                <w:rFonts w:hint="eastAsia"/>
-                <w:b/>
-                <w:sz w:val="44"/>
-                <w:szCs w:val="44"/>
-                <w:lang w:eastAsia="ko-KR" w:bidi="bn-IN"/>
-              </w:rPr>
-              <w:t>Ang</w:t>
-            </w:r>
-            <w:proofErr w:type="spellEnd"/>
-            <w:r>
-              <w:rPr>
-                <w:rFonts w:hint="eastAsia"/>
-                <w:b/>
-                <w:sz w:val="44"/>
-                <w:szCs w:val="44"/>
-                <w:lang w:eastAsia="ko-KR" w:bidi="bn-IN"/>
-              </w:rPr>
-              <w:t xml:space="preserve"> University Hospital</w:t>
+              <w:t>Chung-Ang University Hospital</w:t>
             </w:r>
           </w:p>
           <w:p>
@@ -1292,8 +1360,6 @@
             </w:pPr>
           </w:p>
         </w:tc>
-        <w:bookmarkStart w:id="0" w:name="_GoBack"/>
-        <w:bookmarkEnd w:id="0"/>
       </w:tr>
       <w:tr>
         <w:trPr>
@@ -1418,7 +1484,7 @@
 </file>
 
 <file path=word/endnotes.xml><?xml version="1.0" encoding="utf-8"?>
-<w:endnotes xmlns:wpc="http://schemas.microsoft.com/office/word/2010/wordprocessingCanvas" xmlns:cx="http://schemas.microsoft.com/office/drawing/2014/chartex" xmlns:mc="http://schemas.openxmlformats.org/markup-compatibility/2006" xmlns:o="urn:schemas-microsoft-com:office:office" xmlns:r="http://schemas.openxmlformats.org/officeDocument/2006/relationships" xmlns:m="http://schemas.openxmlformats.org/officeDocument/2006/math" xmlns:v="urn:schemas-microsoft-com:vml" xmlns:wp14="http://schemas.microsoft.com/office/word/2010/wordprocessingDrawing" xmlns:wp="http://schemas.openxmlformats.org/drawingml/2006/wordprocessingDrawing" xmlns:w10="urn:schemas-microsoft-com:office:word" xmlns:w="http://schemas.openxmlformats.org/wordprocessingml/2006/main" xmlns:w14="http://schemas.microsoft.com/office/word/2010/wordml" xmlns:w15="http://schemas.microsoft.com/office/word/2012/wordml" xmlns:w16se="http://schemas.microsoft.com/office/word/2015/wordml/symex" xmlns:wpg="http://schemas.microsoft.com/office/word/2010/wordprocessingGroup" xmlns:wpi="http://schemas.microsoft.com/office/word/2010/wordprocessingInk" xmlns:wne="http://schemas.microsoft.com/office/word/2006/wordml" xmlns:wps="http://schemas.microsoft.com/office/word/2010/wordprocessingShape" mc:Ignorable="w14 w15 w16se wp14">
+<w:endnotes xmlns:wpc="http://schemas.microsoft.com/office/word/2010/wordprocessingCanvas" xmlns:cx="http://schemas.microsoft.com/office/drawing/2014/chartex" xmlns:cx1="http://schemas.microsoft.com/office/drawing/2015/9/8/chartex" xmlns:cx2="http://schemas.microsoft.com/office/drawing/2015/10/21/chartex" xmlns:cx3="http://schemas.microsoft.com/office/drawing/2016/5/9/chartex" xmlns:cx4="http://schemas.microsoft.com/office/drawing/2016/5/10/chartex" xmlns:cx5="http://schemas.microsoft.com/office/drawing/2016/5/11/chartex" xmlns:cx6="http://schemas.microsoft.com/office/drawing/2016/5/12/chartex" xmlns:cx7="http://schemas.microsoft.com/office/drawing/2016/5/13/chartex" xmlns:cx8="http://schemas.microsoft.com/office/drawing/2016/5/14/chartex" xmlns:mc="http://schemas.openxmlformats.org/markup-compatibility/2006" xmlns:aink="http://schemas.microsoft.com/office/drawing/2016/ink" xmlns:am3d="http://schemas.microsoft.com/office/drawing/2017/model3d" xmlns:o="urn:schemas-microsoft-com:office:office" xmlns:r="http://schemas.openxmlformats.org/officeDocument/2006/relationships" xmlns:m="http://schemas.openxmlformats.org/officeDocument/2006/math" xmlns:v="urn:schemas-microsoft-com:vml" xmlns:wp14="http://schemas.microsoft.com/office/word/2010/wordprocessingDrawing" xmlns:wp="http://schemas.openxmlformats.org/drawingml/2006/wordprocessingDrawing" xmlns:w10="urn:schemas-microsoft-com:office:word" xmlns:w="http://schemas.openxmlformats.org/wordprocessingml/2006/main" xmlns:w14="http://schemas.microsoft.com/office/word/2010/wordml" xmlns:w15="http://schemas.microsoft.com/office/word/2012/wordml" xmlns:w16cex="http://schemas.microsoft.com/office/word/2018/wordml/cex" xmlns:w16cid="http://schemas.microsoft.com/office/word/2016/wordml/cid" xmlns:w16="http://schemas.microsoft.com/office/word/2018/wordml" xmlns:w16se="http://schemas.microsoft.com/office/word/2015/wordml/symex" xmlns:wpg="http://schemas.microsoft.com/office/word/2010/wordprocessingGroup" xmlns:wpi="http://schemas.microsoft.com/office/word/2010/wordprocessingInk" xmlns:wne="http://schemas.microsoft.com/office/word/2006/wordml" xmlns:wps="http://schemas.microsoft.com/office/word/2010/wordprocessingShape" mc:Ignorable="w14 w15 w16se w16cid w16 w16cex wp14">
   <w:endnote w:type="separator" w:id="-1">
     <w:p>
       <w:pPr>
@@ -1443,7 +1509,7 @@
 </file>
 
 <file path=word/footer1.xml><?xml version="1.0" encoding="utf-8"?>
-<w:ftr xmlns:wpc="http://schemas.microsoft.com/office/word/2010/wordprocessingCanvas" xmlns:cx="http://schemas.microsoft.com/office/drawing/2014/chartex" xmlns:mc="http://schemas.openxmlformats.org/markup-compatibility/2006" xmlns:o="urn:schemas-microsoft-com:office:office" xmlns:r="http://schemas.openxmlformats.org/officeDocument/2006/relationships" xmlns:m="http://schemas.openxmlformats.org/officeDocument/2006/math" xmlns:v="urn:schemas-microsoft-com:vml" xmlns:wp14="http://schemas.microsoft.com/office/word/2010/wordprocessingDrawing" xmlns:wp="http://schemas.openxmlformats.org/drawingml/2006/wordprocessingDrawing" xmlns:w10="urn:schemas-microsoft-com:office:word" xmlns:w="http://schemas.openxmlformats.org/wordprocessingml/2006/main" xmlns:w14="http://schemas.microsoft.com/office/word/2010/wordml" xmlns:w15="http://schemas.microsoft.com/office/word/2012/wordml" xmlns:w16se="http://schemas.microsoft.com/office/word/2015/wordml/symex" xmlns:wpg="http://schemas.microsoft.com/office/word/2010/wordprocessingGroup" xmlns:wpi="http://schemas.microsoft.com/office/word/2010/wordprocessingInk" xmlns:wne="http://schemas.microsoft.com/office/word/2006/wordml" xmlns:wps="http://schemas.microsoft.com/office/word/2010/wordprocessingShape" mc:Ignorable="w14 w15 w16se wp14">
+<w:ftr xmlns:wpc="http://schemas.microsoft.com/office/word/2010/wordprocessingCanvas" xmlns:cx="http://schemas.microsoft.com/office/drawing/2014/chartex" xmlns:cx1="http://schemas.microsoft.com/office/drawing/2015/9/8/chartex" xmlns:cx2="http://schemas.microsoft.com/office/drawing/2015/10/21/chartex" xmlns:cx3="http://schemas.microsoft.com/office/drawing/2016/5/9/chartex" xmlns:cx4="http://schemas.microsoft.com/office/drawing/2016/5/10/chartex" xmlns:cx5="http://schemas.microsoft.com/office/drawing/2016/5/11/chartex" xmlns:cx6="http://schemas.microsoft.com/office/drawing/2016/5/12/chartex" xmlns:cx7="http://schemas.microsoft.com/office/drawing/2016/5/13/chartex" xmlns:cx8="http://schemas.microsoft.com/office/drawing/2016/5/14/chartex" xmlns:mc="http://schemas.openxmlformats.org/markup-compatibility/2006" xmlns:aink="http://schemas.microsoft.com/office/drawing/2016/ink" xmlns:am3d="http://schemas.microsoft.com/office/drawing/2017/model3d" xmlns:o="urn:schemas-microsoft-com:office:office" xmlns:r="http://schemas.openxmlformats.org/officeDocument/2006/relationships" xmlns:m="http://schemas.openxmlformats.org/officeDocument/2006/math" xmlns:v="urn:schemas-microsoft-com:vml" xmlns:wp14="http://schemas.microsoft.com/office/word/2010/wordprocessingDrawing" xmlns:wp="http://schemas.openxmlformats.org/drawingml/2006/wordprocessingDrawing" xmlns:w10="urn:schemas-microsoft-com:office:word" xmlns:w="http://schemas.openxmlformats.org/wordprocessingml/2006/main" xmlns:w14="http://schemas.microsoft.com/office/word/2010/wordml" xmlns:w15="http://schemas.microsoft.com/office/word/2012/wordml" xmlns:w16cex="http://schemas.microsoft.com/office/word/2018/wordml/cex" xmlns:w16cid="http://schemas.microsoft.com/office/word/2016/wordml/cid" xmlns:w16="http://schemas.microsoft.com/office/word/2018/wordml" xmlns:w16se="http://schemas.microsoft.com/office/word/2015/wordml/symex" xmlns:wpg="http://schemas.microsoft.com/office/word/2010/wordprocessingGroup" xmlns:wpi="http://schemas.microsoft.com/office/word/2010/wordprocessingInk" xmlns:wne="http://schemas.microsoft.com/office/word/2006/wordml" xmlns:wps="http://schemas.microsoft.com/office/word/2010/wordprocessingShape" mc:Ignorable="w14 w15 w16se w16cid w16 w16cex wp14">
   <w:tbl>
     <w:tblPr>
       <w:tblW w:w="9780" w:type="dxa"/>
@@ -1794,7 +1860,7 @@
 </file>
 
 <file path=word/footnotes.xml><?xml version="1.0" encoding="utf-8"?>
-<w:footnotes xmlns:wpc="http://schemas.microsoft.com/office/word/2010/wordprocessingCanvas" xmlns:cx="http://schemas.microsoft.com/office/drawing/2014/chartex" xmlns:mc="http://schemas.openxmlformats.org/markup-compatibility/2006" xmlns:o="urn:schemas-microsoft-com:office:office" xmlns:r="http://schemas.openxmlformats.org/officeDocument/2006/relationships" xmlns:m="http://schemas.openxmlformats.org/officeDocument/2006/math" xmlns:v="urn:schemas-microsoft-com:vml" xmlns:wp14="http://schemas.microsoft.com/office/word/2010/wordprocessingDrawing" xmlns:wp="http://schemas.openxmlformats.org/drawingml/2006/wordprocessingDrawing" xmlns:w10="urn:schemas-microsoft-com:office:word" xmlns:w="http://schemas.openxmlformats.org/wordprocessingml/2006/main" xmlns:w14="http://schemas.microsoft.com/office/word/2010/wordml" xmlns:w15="http://schemas.microsoft.com/office/word/2012/wordml" xmlns:w16se="http://schemas.microsoft.com/office/word/2015/wordml/symex" xmlns:wpg="http://schemas.microsoft.com/office/word/2010/wordprocessingGroup" xmlns:wpi="http://schemas.microsoft.com/office/word/2010/wordprocessingInk" xmlns:wne="http://schemas.microsoft.com/office/word/2006/wordml" xmlns:wps="http://schemas.microsoft.com/office/word/2010/wordprocessingShape" mc:Ignorable="w14 w15 w16se wp14">
+<w:footnotes xmlns:wpc="http://schemas.microsoft.com/office/word/2010/wordprocessingCanvas" xmlns:cx="http://schemas.microsoft.com/office/drawing/2014/chartex" xmlns:cx1="http://schemas.microsoft.com/office/drawing/2015/9/8/chartex" xmlns:cx2="http://schemas.microsoft.com/office/drawing/2015/10/21/chartex" xmlns:cx3="http://schemas.microsoft.com/office/drawing/2016/5/9/chartex" xmlns:cx4="http://schemas.microsoft.com/office/drawing/2016/5/10/chartex" xmlns:cx5="http://schemas.microsoft.com/office/drawing/2016/5/11/chartex" xmlns:cx6="http://schemas.microsoft.com/office/drawing/2016/5/12/chartex" xmlns:cx7="http://schemas.microsoft.com/office/drawing/2016/5/13/chartex" xmlns:cx8="http://schemas.microsoft.com/office/drawing/2016/5/14/chartex" xmlns:mc="http://schemas.openxmlformats.org/markup-compatibility/2006" xmlns:aink="http://schemas.microsoft.com/office/drawing/2016/ink" xmlns:am3d="http://schemas.microsoft.com/office/drawing/2017/model3d" xmlns:o="urn:schemas-microsoft-com:office:office" xmlns:r="http://schemas.openxmlformats.org/officeDocument/2006/relationships" xmlns:m="http://schemas.openxmlformats.org/officeDocument/2006/math" xmlns:v="urn:schemas-microsoft-com:vml" xmlns:wp14="http://schemas.microsoft.com/office/word/2010/wordprocessingDrawing" xmlns:wp="http://schemas.openxmlformats.org/drawingml/2006/wordprocessingDrawing" xmlns:w10="urn:schemas-microsoft-com:office:word" xmlns:w="http://schemas.openxmlformats.org/wordprocessingml/2006/main" xmlns:w14="http://schemas.microsoft.com/office/word/2010/wordml" xmlns:w15="http://schemas.microsoft.com/office/word/2012/wordml" xmlns:w16cex="http://schemas.microsoft.com/office/word/2018/wordml/cex" xmlns:w16cid="http://schemas.microsoft.com/office/word/2016/wordml/cid" xmlns:w16="http://schemas.microsoft.com/office/word/2018/wordml" xmlns:w16se="http://schemas.microsoft.com/office/word/2015/wordml/symex" xmlns:wpg="http://schemas.microsoft.com/office/word/2010/wordprocessingGroup" xmlns:wpi="http://schemas.microsoft.com/office/word/2010/wordprocessingInk" xmlns:wne="http://schemas.microsoft.com/office/word/2006/wordml" xmlns:wps="http://schemas.microsoft.com/office/word/2010/wordprocessingShape" mc:Ignorable="w14 w15 w16se w16cid w16 w16cex wp14">
   <w:footnote w:type="separator" w:id="-1">
     <w:p>
       <w:pPr>
@@ -1819,7 +1885,7 @@
 </file>
 
 <file path=word/numbering.xml><?xml version="1.0" encoding="utf-8"?>
-<w:numbering xmlns:wpc="http://schemas.microsoft.com/office/word/2010/wordprocessingCanvas" xmlns:cx="http://schemas.microsoft.com/office/drawing/2014/chartex" xmlns:mc="http://schemas.openxmlformats.org/markup-compatibility/2006" xmlns:o="urn:schemas-microsoft-com:office:office" xmlns:r="http://schemas.openxmlformats.org/officeDocument/2006/relationships" xmlns:m="http://schemas.openxmlformats.org/officeDocument/2006/math" xmlns:v="urn:schemas-microsoft-com:vml" xmlns:wp14="http://schemas.microsoft.com/office/word/2010/wordprocessingDrawing" xmlns:wp="http://schemas.openxmlformats.org/drawingml/2006/wordprocessingDrawing" xmlns:w10="urn:schemas-microsoft-com:office:word" xmlns:w="http://schemas.openxmlformats.org/wordprocessingml/2006/main" xmlns:w14="http://schemas.microsoft.com/office/word/2010/wordml" xmlns:w15="http://schemas.microsoft.com/office/word/2012/wordml" xmlns:w16se="http://schemas.microsoft.com/office/word/2015/wordml/symex" xmlns:wpg="http://schemas.microsoft.com/office/word/2010/wordprocessingGroup" xmlns:wpi="http://schemas.microsoft.com/office/word/2010/wordprocessingInk" xmlns:wne="http://schemas.microsoft.com/office/word/2006/wordml" xmlns:wps="http://schemas.microsoft.com/office/word/2010/wordprocessingShape" mc:Ignorable="w14 w15 w16se wp14">
+<w:numbering xmlns:wpc="http://schemas.microsoft.com/office/word/2010/wordprocessingCanvas" xmlns:cx="http://schemas.microsoft.com/office/drawing/2014/chartex" xmlns:cx1="http://schemas.microsoft.com/office/drawing/2015/9/8/chartex" xmlns:cx2="http://schemas.microsoft.com/office/drawing/2015/10/21/chartex" xmlns:cx3="http://schemas.microsoft.com/office/drawing/2016/5/9/chartex" xmlns:cx4="http://schemas.microsoft.com/office/drawing/2016/5/10/chartex" xmlns:cx5="http://schemas.microsoft.com/office/drawing/2016/5/11/chartex" xmlns:cx6="http://schemas.microsoft.com/office/drawing/2016/5/12/chartex" xmlns:cx7="http://schemas.microsoft.com/office/drawing/2016/5/13/chartex" xmlns:cx8="http://schemas.microsoft.com/office/drawing/2016/5/14/chartex" xmlns:mc="http://schemas.openxmlformats.org/markup-compatibility/2006" xmlns:aink="http://schemas.microsoft.com/office/drawing/2016/ink" xmlns:am3d="http://schemas.microsoft.com/office/drawing/2017/model3d" xmlns:o="urn:schemas-microsoft-com:office:office" xmlns:r="http://schemas.openxmlformats.org/officeDocument/2006/relationships" xmlns:m="http://schemas.openxmlformats.org/officeDocument/2006/math" xmlns:v="urn:schemas-microsoft-com:vml" xmlns:wp14="http://schemas.microsoft.com/office/word/2010/wordprocessingDrawing" xmlns:wp="http://schemas.openxmlformats.org/drawingml/2006/wordprocessingDrawing" xmlns:w10="urn:schemas-microsoft-com:office:word" xmlns:w="http://schemas.openxmlformats.org/wordprocessingml/2006/main" xmlns:w14="http://schemas.microsoft.com/office/word/2010/wordml" xmlns:w15="http://schemas.microsoft.com/office/word/2012/wordml" xmlns:w16cex="http://schemas.microsoft.com/office/word/2018/wordml/cex" xmlns:w16cid="http://schemas.microsoft.com/office/word/2016/wordml/cid" xmlns:w16="http://schemas.microsoft.com/office/word/2018/wordml" xmlns:w16se="http://schemas.microsoft.com/office/word/2015/wordml/symex" xmlns:wpg="http://schemas.microsoft.com/office/word/2010/wordprocessingGroup" xmlns:wpi="http://schemas.microsoft.com/office/word/2010/wordprocessingInk" xmlns:wne="http://schemas.microsoft.com/office/word/2006/wordml" xmlns:wps="http://schemas.microsoft.com/office/word/2010/wordprocessingShape" mc:Ignorable="w14 w15 w16se w16cid w16 w16cex wp14">
   <w:abstractNum w:abstractNumId="0" w15:restartNumberingAfterBreak="0">
     <w:nsid w:val="02616633"/>
     <w:multiLevelType w:val="hybridMultilevel"/>
@@ -4808,31 +4874,9 @@
   </w:num>
   <w:num w:numId="14">
     <w:abstractNumId w:val="26"/>
-    <w:lvlOverride w:ilvl="1">
-      <w:lvl w:ilvl="1">
-        <w:start w:val="1"/>
-        <w:numFmt w:val="decimal"/>
-        <w:lvlText w:val="%1.%2"/>
-        <w:lvlJc w:val="left"/>
-        <w:pPr>
-          <w:ind w:left="992" w:hanging="567"/>
-        </w:pPr>
-      </w:lvl>
-    </w:lvlOverride>
   </w:num>
   <w:num w:numId="15">
     <w:abstractNumId w:val="7"/>
-    <w:lvlOverride w:ilvl="2">
-      <w:lvl w:ilvl="2">
-        <w:start w:val="1"/>
-        <w:numFmt w:val="decimal"/>
-        <w:lvlText w:val="%1.%2.%3."/>
-        <w:lvlJc w:val="left"/>
-        <w:pPr>
-          <w:ind w:left="709" w:hanging="709"/>
-        </w:pPr>
-      </w:lvl>
-    </w:lvlOverride>
   </w:num>
   <w:num w:numId="16">
     <w:abstractNumId w:val="6"/>
@@ -4887,7 +4931,7 @@
 </file>
 
 <file path=word/styles.xml><?xml version="1.0" encoding="utf-8"?>
-<w:styles xmlns:mc="http://schemas.openxmlformats.org/markup-compatibility/2006" xmlns:r="http://schemas.openxmlformats.org/officeDocument/2006/relationships" xmlns:w="http://schemas.openxmlformats.org/wordprocessingml/2006/main" xmlns:w14="http://schemas.microsoft.com/office/word/2010/wordml" xmlns:w15="http://schemas.microsoft.com/office/word/2012/wordml" xmlns:w16se="http://schemas.microsoft.com/office/word/2015/wordml/symex" mc:Ignorable="w14 w15 w16se">
+<w:styles xmlns:mc="http://schemas.openxmlformats.org/markup-compatibility/2006" xmlns:r="http://schemas.openxmlformats.org/officeDocument/2006/relationships" xmlns:w="http://schemas.openxmlformats.org/wordprocessingml/2006/main" xmlns:w14="http://schemas.microsoft.com/office/word/2010/wordml" xmlns:w15="http://schemas.microsoft.com/office/word/2012/wordml" xmlns:w16cex="http://schemas.microsoft.com/office/word/2018/wordml/cex" xmlns:w16cid="http://schemas.microsoft.com/office/word/2016/wordml/cid" xmlns:w16="http://schemas.microsoft.com/office/word/2018/wordml" xmlns:w16se="http://schemas.microsoft.com/office/word/2015/wordml/symex" mc:Ignorable="w14 w15 w16se w16cid w16 w16cex">
   <w:docDefaults>
     <w:rPrDefault>
       <w:rPr>
@@ -4904,7 +4948,7 @@
       </w:pPr>
     </w:pPrDefault>
   </w:docDefaults>
-  <w:latentStyles w:defLockedState="0" w:defUIPriority="99" w:defSemiHidden="0" w:defUnhideWhenUsed="0" w:defQFormat="0" w:count="371">
+  <w:latentStyles w:defLockedState="0" w:defUIPriority="99" w:defSemiHidden="0" w:defUnhideWhenUsed="0" w:defQFormat="0" w:count="376">
     <w:lsdException w:name="Normal" w:uiPriority="0" w:qFormat="1"/>
     <w:lsdException w:name="heading 1" w:uiPriority="9" w:qFormat="1"/>
     <w:lsdException w:name="heading 2" w:semiHidden="1" w:uiPriority="9" w:unhideWhenUsed="1" w:qFormat="1"/>
@@ -5276,6 +5320,11 @@
     <w:lsdException w:name="List Table 5 Dark Accent 6" w:uiPriority="50"/>
     <w:lsdException w:name="List Table 6 Colorful Accent 6" w:uiPriority="51"/>
     <w:lsdException w:name="List Table 7 Colorful Accent 6" w:uiPriority="52"/>
+    <w:lsdException w:name="Mention" w:semiHidden="1" w:unhideWhenUsed="1"/>
+    <w:lsdException w:name="Smart Hyperlink" w:semiHidden="1" w:unhideWhenUsed="1"/>
+    <w:lsdException w:name="Hashtag" w:semiHidden="1" w:unhideWhenUsed="1"/>
+    <w:lsdException w:name="Unresolved Mention" w:semiHidden="1" w:unhideWhenUsed="1"/>
+    <w:lsdException w:name="Smart Link" w:semiHidden="1" w:unhideWhenUsed="1"/>
   </w:latentStyles>
   <w:style w:type="paragraph" w:default="1" w:styleId="a">
     <w:name w:val="Normal"/>

</xml_diff>

<commit_message>
Change Control 작업 진행중 / 2021-02-16
</commit_message>
<xml_diff>
--- a/src/main/resources/com/cauh/iso/xdocreport/ISO_14155_Training_Certificate_01.docx
+++ b/src/main/resources/com/cauh/iso/xdocreport/ISO_14155_Training_Certificate_01.docx
@@ -715,14 +715,32 @@
                 <w:szCs w:val="24"/>
                 <w:lang w:eastAsia="ko-KR"/>
               </w:rPr>
-              <w:t xml:space="preserve"> &lt;&lt;[</w:t>
+              <w:t xml:space="preserve"> </w:t>
+            </w:r>
+            <w:r>
+              <w:rPr>
+                <w:b/>
+                <w:color w:val="000000"/>
+                <w:szCs w:val="24"/>
+                <w:lang w:eastAsia="ko-KR"/>
+              </w:rPr>
+              <w:t>CAUH-ISO 14155 GCP-</w:t>
+            </w:r>
+            <w:r>
+              <w:rPr>
+                <w:b/>
+                <w:color w:val="0000FF"/>
+                <w:szCs w:val="24"/>
+                <w:lang w:eastAsia="ko-KR"/>
+              </w:rPr>
+              <w:t>&lt;&lt;[</w:t>
             </w:r>
             <w:proofErr w:type="spellStart"/>
             <w:proofErr w:type="gramStart"/>
             <w:r>
               <w:rPr>
                 <w:b/>
-                <w:color w:val="000000"/>
+                <w:color w:val="0000FF"/>
                 <w:szCs w:val="24"/>
                 <w:lang w:eastAsia="ko-KR"/>
               </w:rPr>
@@ -732,7 +750,7 @@
             <w:r>
               <w:rPr>
                 <w:b/>
-                <w:color w:val="000000"/>
+                <w:color w:val="0000FF"/>
                 <w:szCs w:val="24"/>
                 <w:lang w:eastAsia="ko-KR"/>
               </w:rPr>
@@ -742,7 +760,7 @@
             <w:r>
               <w:rPr>
                 <w:b/>
-                <w:color w:val="000000"/>
+                <w:color w:val="0000FF"/>
                 <w:szCs w:val="24"/>
                 <w:lang w:eastAsia="ko-KR"/>
               </w:rPr>
@@ -751,7 +769,7 @@
             <w:r>
               <w:rPr>
                 <w:b/>
-                <w:color w:val="000000"/>
+                <w:color w:val="0000FF"/>
                 <w:szCs w:val="24"/>
                 <w:lang w:eastAsia="ko-KR"/>
               </w:rPr>

</xml_diff>

<commit_message>
Training Time 설정 null처리
</commit_message>
<xml_diff>
--- a/src/main/resources/com/cauh/iso/xdocreport/ISO_14155_Training_Certificate_01.docx
+++ b/src/main/resources/com/cauh/iso/xdocreport/ISO_14155_Training_Certificate_01.docx
@@ -111,22 +111,13 @@
                       <w:noProof/>
                       <w:color w:val="808080" w:themeColor="background1" w:themeShade="80"/>
                       <w:sz w:val="20"/>
-                      <w:u w:val="single"/>
                       <w:lang w:eastAsia="ko-KR"/>
                     </w:rPr>
                     <w:drawing>
-                      <wp:anchor distT="0" distB="0" distL="114300" distR="114300" simplePos="0" relativeHeight="251662336" behindDoc="0" locked="0" layoutInCell="1" allowOverlap="1" wp14:anchorId="514EFCE1" wp14:editId="0DC7984D">
-                        <wp:simplePos x="0" y="0"/>
-                        <wp:positionH relativeFrom="column">
-                          <wp:posOffset>-9525</wp:posOffset>
-                        </wp:positionH>
-                        <wp:positionV relativeFrom="paragraph">
-                          <wp:posOffset>-300990</wp:posOffset>
-                        </wp:positionV>
-                        <wp:extent cx="1186180" cy="755650"/>
-                        <wp:effectExtent l="0" t="0" r="0" b="6350"/>
-                        <wp:wrapNone/>
-                        <wp:docPr id="3" name="그림 3"/>
+                      <wp:inline distT="0" distB="0" distL="0" distR="0" wp14:anchorId="441CFA04" wp14:editId="03122819">
+                        <wp:extent cx="1238250" cy="752475"/>
+                        <wp:effectExtent l="0" t="0" r="0" b="9525"/>
+                        <wp:docPr id="1" name="그림 1"/>
                         <wp:cNvGraphicFramePr>
                           <a:graphicFrameLocks xmlns:a="http://schemas.openxmlformats.org/drawingml/2006/main" noChangeAspect="1"/>
                         </wp:cNvGraphicFramePr>
@@ -134,10 +125,12 @@
                           <a:graphicData uri="http://schemas.openxmlformats.org/drawingml/2006/picture">
                             <pic:pic xmlns:pic="http://schemas.openxmlformats.org/drawingml/2006/picture">
                               <pic:nvPicPr>
-                                <pic:cNvPr id="2" name="병원_국문_세로형.jpg"/>
-                                <pic:cNvPicPr/>
+                                <pic:cNvPr id="0" name="Picture 1"/>
+                                <pic:cNvPicPr>
+                                  <a:picLocks noChangeAspect="1" noChangeArrowheads="1"/>
+                                </pic:cNvPicPr>
                               </pic:nvPicPr>
-                              <pic:blipFill rotWithShape="1">
+                              <pic:blipFill>
                                 <a:blip r:embed="rId8" cstate="print">
                                   <a:extLst>
                                     <a:ext uri="{28A0092B-C50C-407E-A947-70E740481C1C}">
@@ -145,36 +138,28 @@
                                     </a:ext>
                                   </a:extLst>
                                 </a:blip>
-                                <a:srcRect l="4180"/>
-                                <a:stretch/>
+                                <a:srcRect/>
+                                <a:stretch>
+                                  <a:fillRect/>
+                                </a:stretch>
                               </pic:blipFill>
                               <pic:spPr bwMode="auto">
                                 <a:xfrm>
                                   <a:off x="0" y="0"/>
-                                  <a:ext cx="1186180" cy="755650"/>
+                                  <a:ext cx="1238250" cy="752475"/>
                                 </a:xfrm>
                                 <a:prstGeom prst="rect">
                                   <a:avLst/>
                                 </a:prstGeom>
+                                <a:noFill/>
                                 <a:ln>
                                   <a:noFill/>
                                 </a:ln>
-                                <a:extLst>
-                                  <a:ext uri="{53640926-AAD7-44D8-BBD7-CCE9431645EC}">
-                                    <a14:shadowObscured xmlns:a14="http://schemas.microsoft.com/office/drawing/2010/main"/>
-                                  </a:ext>
-                                </a:extLst>
                               </pic:spPr>
                             </pic:pic>
                           </a:graphicData>
                         </a:graphic>
-                        <wp14:sizeRelH relativeFrom="margin">
-                          <wp14:pctWidth>0</wp14:pctWidth>
-                        </wp14:sizeRelH>
-                        <wp14:sizeRelV relativeFrom="margin">
-                          <wp14:pctHeight>0</wp14:pctHeight>
-                        </wp14:sizeRelV>
-                      </wp:anchor>
+                      </wp:inline>
                     </w:drawing>
                   </w:r>
                 </w:p>
@@ -481,6 +466,7 @@
               <w:t xml:space="preserve"> &lt;&lt;[</w:t>
             </w:r>
             <w:proofErr w:type="spellStart"/>
+            <w:proofErr w:type="gramStart"/>
             <w:r>
               <w:rPr>
                 <w:b/>
@@ -500,7 +486,18 @@
                 <w:szCs w:val="24"/>
                 <w:lang w:eastAsia="ko-KR"/>
               </w:rPr>
-              <w:t>()</w:t>
+              <w:t>(</w:t>
+            </w:r>
+            <w:proofErr w:type="gramEnd"/>
+            <w:r>
+              <w:rPr>
+                <w:b/>
+                <w:color w:val="000000"/>
+                <w:spacing w:val="20"/>
+                <w:szCs w:val="24"/>
+                <w:lang w:eastAsia="ko-KR"/>
+              </w:rPr>
+              <w:t>)</w:t>
             </w:r>
             <w:r>
               <w:rPr>
@@ -551,6 +548,7 @@
               <w:t xml:space="preserve"> &lt;&lt;[</w:t>
             </w:r>
             <w:proofErr w:type="spellStart"/>
+            <w:proofErr w:type="gramStart"/>
             <w:r>
               <w:rPr>
                 <w:b/>
@@ -570,7 +568,18 @@
                 <w:szCs w:val="24"/>
                 <w:lang w:eastAsia="ko-KR"/>
               </w:rPr>
-              <w:t>()</w:t>
+              <w:t>(</w:t>
+            </w:r>
+            <w:proofErr w:type="gramEnd"/>
+            <w:r>
+              <w:rPr>
+                <w:b/>
+                <w:color w:val="000000"/>
+                <w:spacing w:val="20"/>
+                <w:szCs w:val="24"/>
+                <w:lang w:eastAsia="ko-KR"/>
+              </w:rPr>
+              <w:t>)</w:t>
             </w:r>
             <w:r>
               <w:rPr>
@@ -628,6 +637,7 @@
               <w:t>&lt;&lt;[</w:t>
             </w:r>
             <w:proofErr w:type="spellStart"/>
+            <w:proofErr w:type="gramStart"/>
             <w:r>
               <w:rPr>
                 <w:b/>
@@ -645,7 +655,17 @@
                 <w:szCs w:val="24"/>
                 <w:lang w:eastAsia="ko-KR"/>
               </w:rPr>
-              <w:t>()]&gt;&gt;</w:t>
+              <w:t>(</w:t>
+            </w:r>
+            <w:proofErr w:type="gramEnd"/>
+            <w:r>
+              <w:rPr>
+                <w:b/>
+                <w:color w:val="000000"/>
+                <w:szCs w:val="24"/>
+                <w:lang w:eastAsia="ko-KR"/>
+              </w:rPr>
+              <w:t>)]&gt;&gt;</w:t>
             </w:r>
           </w:p>
           <w:p>
@@ -692,6 +712,7 @@
               <w:t>&lt;&lt;[</w:t>
             </w:r>
             <w:proofErr w:type="spellStart"/>
+            <w:proofErr w:type="gramStart"/>
             <w:r>
               <w:rPr>
                 <w:b/>
@@ -709,7 +730,17 @@
                 <w:szCs w:val="24"/>
                 <w:lang w:eastAsia="ko-KR"/>
               </w:rPr>
-              <w:t>()]&gt;&gt;</w:t>
+              <w:t>(</w:t>
+            </w:r>
+            <w:proofErr w:type="gramEnd"/>
+            <w:r>
+              <w:rPr>
+                <w:b/>
+                <w:color w:val="0000FF"/>
+                <w:szCs w:val="24"/>
+                <w:lang w:eastAsia="ko-KR"/>
+              </w:rPr>
+              <w:t>)]&gt;&gt;</w:t>
             </w:r>
           </w:p>
           <w:p>
@@ -806,6 +837,7 @@
               <w:t>&lt;&lt;[</w:t>
             </w:r>
             <w:proofErr w:type="spellStart"/>
+            <w:proofErr w:type="gramStart"/>
             <w:r>
               <w:rPr>
                 <w:b/>
@@ -825,7 +857,18 @@
                 <w:szCs w:val="32"/>
                 <w:lang w:eastAsia="ko-KR" w:bidi="bn-IN"/>
               </w:rPr>
-              <w:t>()]&gt;&gt;</w:t>
+              <w:t>(</w:t>
+            </w:r>
+            <w:proofErr w:type="gramEnd"/>
+            <w:r>
+              <w:rPr>
+                <w:b/>
+                <w:color w:val="0000FF"/>
+                <w:sz w:val="32"/>
+                <w:szCs w:val="32"/>
+                <w:lang w:eastAsia="ko-KR" w:bidi="bn-IN"/>
+              </w:rPr>
+              <w:t>)]&gt;&gt;</w:t>
             </w:r>
             <w:r>
               <w:rPr>

</xml_diff>